<commit_message>
Initial commit - LikhilLMS Flask app
</commit_message>
<xml_diff>
--- a/Readme.docx
+++ b/Readme.docx
@@ -39,7 +39,27 @@
             <w:sz w:val="28"/>
             <w:szCs w:val="28"/>
           </w:rPr>
-          <w:t>Demo Video</w:t>
+          <w:t>Demo Vi</w:t>
+        </w:r>
+        <w:r>
+          <w:rPr>
+            <w:rStyle w:val="Hyperlink"/>
+            <w:b/>
+            <w:bCs/>
+            <w:sz w:val="28"/>
+            <w:szCs w:val="28"/>
+          </w:rPr>
+          <w:t>d</w:t>
+        </w:r>
+        <w:r>
+          <w:rPr>
+            <w:rStyle w:val="Hyperlink"/>
+            <w:b/>
+            <w:bCs/>
+            <w:sz w:val="28"/>
+            <w:szCs w:val="28"/>
+          </w:rPr>
+          <w:t>eo</w:t>
         </w:r>
       </w:hyperlink>
     </w:p>
@@ -2357,6 +2377,18 @@
       <w:shd w:val="clear" w:color="auto" w:fill="E1DFDD"/>
     </w:rPr>
   </w:style>
+  <w:style w:type="character" w:styleId="FollowedHyperlink">
+    <w:name w:val="FollowedHyperlink"/>
+    <w:basedOn w:val="DefaultParagraphFont"/>
+    <w:uiPriority w:val="99"/>
+    <w:semiHidden/>
+    <w:unhideWhenUsed/>
+    <w:rsid w:val="0076299C"/>
+    <w:rPr>
+      <w:color w:val="954F72" w:themeColor="followedHyperlink"/>
+      <w:u w:val="single"/>
+    </w:rPr>
+  </w:style>
 </w:styles>
 </file>
 

</xml_diff>